<commit_message>
Continuité du rapport TP2
</commit_message>
<xml_diff>
--- a/rapportTravailPratique2.docx
+++ b/rapportTravailPratique2.docx
@@ -77,7 +77,16 @@
                 <w:sz w:val="88"/>
                 <w:szCs w:val="88"/>
               </w:rPr>
-              <w:t>Travail Pratique I</w:t>
+              <w:t xml:space="preserve">Travail Pratique </w:t>
+            </w:r>
+            <w:r>
+              <w:rPr>
+                <w:rFonts w:eastAsia="Calibri Light" w:cstheme="minorHAnsi"/>
+                <w:color w:val="F07F09"/>
+                <w:sz w:val="88"/>
+                <w:szCs w:val="88"/>
+              </w:rPr>
+              <w:t>2</w:t>
             </w:r>
           </w:p>
         </w:tc>
@@ -146,7 +155,25 @@
                 <w:sz w:val="24"/>
                 <w:szCs w:val="24"/>
               </w:rPr>
-              <w:t> : Matthew Philibert-Jones et Feriel Batache</w:t>
+              <w:t> : Matthew Philibert-Jones</w:t>
+            </w:r>
+            <w:r>
+              <w:rPr>
+                <w:rFonts w:eastAsia="Calibri" w:cstheme="minorHAnsi"/>
+                <w:color w:val="B35E06"/>
+                <w:sz w:val="24"/>
+                <w:szCs w:val="24"/>
+              </w:rPr>
+              <w:t xml:space="preserve">, Thomas Beaulieu et </w:t>
+            </w:r>
+            <w:r>
+              <w:rPr>
+                <w:rFonts w:eastAsia="Calibri" w:cstheme="minorHAnsi"/>
+                <w:color w:val="B35E06"/>
+                <w:sz w:val="24"/>
+                <w:szCs w:val="24"/>
+              </w:rPr>
+              <w:t>Feriel Batache</w:t>
             </w:r>
           </w:p>
           <w:p>
@@ -236,7 +263,7 @@
               <w:kern w:val="2"/>
               <w:sz w:val="24"/>
               <w:szCs w:val="24"/>
-              <w:lang w:eastAsia="fr-CA"/>
+              <w:lang w:val="en-CA" w:eastAsia="en-CA"/>
               <w14:ligatures w14:val="standardContextual"/>
             </w:rPr>
           </w:pPr>
@@ -258,7 +285,7 @@
             </w:rPr>
             <w:fldChar w:fldCharType="separate"/>
           </w:r>
-          <w:hyperlink w:anchor="_Toc212463567" w:history="1">
+          <w:hyperlink w:anchor="_Toc215855110" w:history="1">
             <w:r>
               <w:rPr>
                 <w:rStyle w:val="Hyperlink"/>
@@ -286,7 +313,7 @@
                 <w:noProof/>
                 <w:webHidden/>
               </w:rPr>
-              <w:instrText xml:space="preserve"> PAGEREF _Toc212463567 \h </w:instrText>
+              <w:instrText xml:space="preserve"> PAGEREF _Toc215855110 \h </w:instrText>
             </w:r>
             <w:r>
               <w:rPr>
@@ -329,11 +356,11 @@
               <w:kern w:val="2"/>
               <w:sz w:val="24"/>
               <w:szCs w:val="24"/>
-              <w:lang w:eastAsia="fr-CA"/>
+              <w:lang w:val="en-CA" w:eastAsia="en-CA"/>
               <w14:ligatures w14:val="standardContextual"/>
             </w:rPr>
           </w:pPr>
-          <w:hyperlink w:anchor="_Toc212463568" w:history="1">
+          <w:hyperlink w:anchor="_Toc215855111" w:history="1">
             <w:r>
               <w:rPr>
                 <w:rStyle w:val="Hyperlink"/>
@@ -361,7 +388,7 @@
                 <w:noProof/>
                 <w:webHidden/>
               </w:rPr>
-              <w:instrText xml:space="preserve"> PAGEREF _Toc212463568 \h </w:instrText>
+              <w:instrText xml:space="preserve"> PAGEREF _Toc215855111 \h </w:instrText>
             </w:r>
             <w:r>
               <w:rPr>
@@ -404,18 +431,18 @@
               <w:kern w:val="2"/>
               <w:sz w:val="24"/>
               <w:szCs w:val="24"/>
-              <w:lang w:eastAsia="fr-CA"/>
+              <w:lang w:val="en-CA" w:eastAsia="en-CA"/>
               <w14:ligatures w14:val="standardContextual"/>
             </w:rPr>
           </w:pPr>
-          <w:hyperlink w:anchor="_Toc212463569" w:history="1">
+          <w:hyperlink w:anchor="_Toc215855112" w:history="1">
             <w:r>
               <w:rPr>
                 <w:rStyle w:val="Hyperlink"/>
                 <w:rFonts w:eastAsia="Calibri Light"/>
                 <w:noProof/>
               </w:rPr>
-              <w:t>Tâches à Feriel :</w:t>
+              <w:t>Tâches à Thomas :</w:t>
             </w:r>
             <w:r>
               <w:rPr>
@@ -436,7 +463,7 @@
                 <w:noProof/>
                 <w:webHidden/>
               </w:rPr>
-              <w:instrText xml:space="preserve"> PAGEREF _Toc212463569 \h </w:instrText>
+              <w:instrText xml:space="preserve"> PAGEREF _Toc215855112 \h </w:instrText>
             </w:r>
             <w:r>
               <w:rPr>
@@ -479,11 +506,11 @@
               <w:kern w:val="2"/>
               <w:sz w:val="24"/>
               <w:szCs w:val="24"/>
-              <w:lang w:eastAsia="fr-CA"/>
+              <w:lang w:val="en-CA" w:eastAsia="en-CA"/>
               <w14:ligatures w14:val="standardContextual"/>
             </w:rPr>
           </w:pPr>
-          <w:hyperlink w:anchor="_Toc212463570" w:history="1">
+          <w:hyperlink w:anchor="_Toc215855113" w:history="1">
             <w:r>
               <w:rPr>
                 <w:rStyle w:val="Hyperlink"/>
@@ -511,7 +538,82 @@
                 <w:noProof/>
                 <w:webHidden/>
               </w:rPr>
-              <w:instrText xml:space="preserve"> PAGEREF _Toc212463570 \h </w:instrText>
+              <w:instrText xml:space="preserve"> PAGEREF _Toc215855113 \h </w:instrText>
+            </w:r>
+            <w:r>
+              <w:rPr>
+                <w:noProof/>
+                <w:webHidden/>
+              </w:rPr>
+            </w:r>
+            <w:r>
+              <w:rPr>
+                <w:noProof/>
+                <w:webHidden/>
+              </w:rPr>
+              <w:fldChar w:fldCharType="separate"/>
+            </w:r>
+            <w:r>
+              <w:rPr>
+                <w:noProof/>
+                <w:webHidden/>
+              </w:rPr>
+              <w:t>2</w:t>
+            </w:r>
+            <w:r>
+              <w:rPr>
+                <w:noProof/>
+                <w:webHidden/>
+              </w:rPr>
+              <w:fldChar w:fldCharType="end"/>
+            </w:r>
+          </w:hyperlink>
+        </w:p>
+        <w:p>
+          <w:pPr>
+            <w:pStyle w:val="TOC2"/>
+            <w:tabs>
+              <w:tab w:val="right" w:leader="dot" w:pos="9016"/>
+            </w:tabs>
+            <w:rPr>
+              <w:rFonts w:eastAsiaTheme="minorEastAsia"/>
+              <w:noProof/>
+              <w:kern w:val="2"/>
+              <w:sz w:val="24"/>
+              <w:szCs w:val="24"/>
+              <w:lang w:val="en-CA" w:eastAsia="en-CA"/>
+              <w14:ligatures w14:val="standardContextual"/>
+            </w:rPr>
+          </w:pPr>
+          <w:hyperlink w:anchor="_Toc215855114" w:history="1">
+            <w:r>
+              <w:rPr>
+                <w:rStyle w:val="Hyperlink"/>
+                <w:rFonts w:eastAsia="Calibri Light"/>
+                <w:noProof/>
+              </w:rPr>
+              <w:t>Tâches à Fériel :</w:t>
+            </w:r>
+            <w:r>
+              <w:rPr>
+                <w:noProof/>
+                <w:webHidden/>
+              </w:rPr>
+              <w:tab/>
+            </w:r>
+            <w:r>
+              <w:rPr>
+                <w:noProof/>
+                <w:webHidden/>
+              </w:rPr>
+              <w:fldChar w:fldCharType="begin"/>
+            </w:r>
+            <w:r>
+              <w:rPr>
+                <w:noProof/>
+                <w:webHidden/>
+              </w:rPr>
+              <w:instrText xml:space="preserve"> PAGEREF _Toc215855114 \h </w:instrText>
             </w:r>
             <w:r>
               <w:rPr>
@@ -554,11 +656,11 @@
               <w:kern w:val="2"/>
               <w:sz w:val="24"/>
               <w:szCs w:val="24"/>
-              <w:lang w:eastAsia="fr-CA"/>
+              <w:lang w:val="en-CA" w:eastAsia="en-CA"/>
               <w14:ligatures w14:val="standardContextual"/>
             </w:rPr>
           </w:pPr>
-          <w:hyperlink w:anchor="_Toc212463571" w:history="1">
+          <w:hyperlink w:anchor="_Toc215855115" w:history="1">
             <w:r>
               <w:rPr>
                 <w:rStyle w:val="Hyperlink"/>
@@ -586,7 +688,7 @@
                 <w:noProof/>
                 <w:webHidden/>
               </w:rPr>
-              <w:instrText xml:space="preserve"> PAGEREF _Toc212463571 \h </w:instrText>
+              <w:instrText xml:space="preserve"> PAGEREF _Toc215855115 \h </w:instrText>
             </w:r>
             <w:r>
               <w:rPr>
@@ -629,18 +731,18 @@
               <w:kern w:val="2"/>
               <w:sz w:val="24"/>
               <w:szCs w:val="24"/>
-              <w:lang w:eastAsia="fr-CA"/>
+              <w:lang w:val="en-CA" w:eastAsia="en-CA"/>
               <w14:ligatures w14:val="standardContextual"/>
             </w:rPr>
           </w:pPr>
-          <w:hyperlink w:anchor="_Toc212463572" w:history="1">
+          <w:hyperlink w:anchor="_Toc215855116" w:history="1">
             <w:r>
               <w:rPr>
                 <w:rStyle w:val="Hyperlink"/>
                 <w:rFonts w:eastAsia="Calibri Light"/>
                 <w:noProof/>
               </w:rPr>
-              <w:t>Difficultés rencontrées par Feriel :</w:t>
+              <w:t>Difficultés rencontrées :</w:t>
             </w:r>
             <w:r>
               <w:rPr>
@@ -661,7 +763,7 @@
                 <w:noProof/>
                 <w:webHidden/>
               </w:rPr>
-              <w:instrText xml:space="preserve"> PAGEREF _Toc212463572 \h </w:instrText>
+              <w:instrText xml:space="preserve"> PAGEREF _Toc215855116 \h </w:instrText>
             </w:r>
             <w:r>
               <w:rPr>
@@ -704,11 +806,11 @@
               <w:kern w:val="2"/>
               <w:sz w:val="24"/>
               <w:szCs w:val="24"/>
-              <w:lang w:eastAsia="fr-CA"/>
+              <w:lang w:val="en-CA" w:eastAsia="en-CA"/>
               <w14:ligatures w14:val="standardContextual"/>
             </w:rPr>
           </w:pPr>
-          <w:hyperlink w:anchor="_Toc212463573" w:history="1">
+          <w:hyperlink w:anchor="_Toc215855117" w:history="1">
             <w:r>
               <w:rPr>
                 <w:rStyle w:val="Hyperlink"/>
@@ -736,157 +838,7 @@
                 <w:noProof/>
                 <w:webHidden/>
               </w:rPr>
-              <w:instrText xml:space="preserve"> PAGEREF _Toc212463573 \h </w:instrText>
-            </w:r>
-            <w:r>
-              <w:rPr>
-                <w:noProof/>
-                <w:webHidden/>
-              </w:rPr>
-            </w:r>
-            <w:r>
-              <w:rPr>
-                <w:noProof/>
-                <w:webHidden/>
-              </w:rPr>
-              <w:fldChar w:fldCharType="separate"/>
-            </w:r>
-            <w:r>
-              <w:rPr>
-                <w:noProof/>
-                <w:webHidden/>
-              </w:rPr>
-              <w:t>2</w:t>
-            </w:r>
-            <w:r>
-              <w:rPr>
-                <w:noProof/>
-                <w:webHidden/>
-              </w:rPr>
-              <w:fldChar w:fldCharType="end"/>
-            </w:r>
-          </w:hyperlink>
-        </w:p>
-        <w:p>
-          <w:pPr>
-            <w:pStyle w:val="TOC2"/>
-            <w:tabs>
-              <w:tab w:val="right" w:leader="dot" w:pos="9016"/>
-            </w:tabs>
-            <w:rPr>
-              <w:rFonts w:eastAsiaTheme="minorEastAsia"/>
-              <w:noProof/>
-              <w:kern w:val="2"/>
-              <w:sz w:val="24"/>
-              <w:szCs w:val="24"/>
-              <w:lang w:eastAsia="fr-CA"/>
-              <w14:ligatures w14:val="standardContextual"/>
-            </w:rPr>
-          </w:pPr>
-          <w:hyperlink w:anchor="_Toc212463574" w:history="1">
-            <w:r>
-              <w:rPr>
-                <w:rStyle w:val="Hyperlink"/>
-                <w:rFonts w:eastAsia="Calibri Light"/>
-                <w:noProof/>
-              </w:rPr>
-              <w:t>Difficultés rencontrées par Matthew :</w:t>
-            </w:r>
-            <w:r>
-              <w:rPr>
-                <w:noProof/>
-                <w:webHidden/>
-              </w:rPr>
-              <w:tab/>
-            </w:r>
-            <w:r>
-              <w:rPr>
-                <w:noProof/>
-                <w:webHidden/>
-              </w:rPr>
-              <w:fldChar w:fldCharType="begin"/>
-            </w:r>
-            <w:r>
-              <w:rPr>
-                <w:noProof/>
-                <w:webHidden/>
-              </w:rPr>
-              <w:instrText xml:space="preserve"> PAGEREF _Toc212463574 \h </w:instrText>
-            </w:r>
-            <w:r>
-              <w:rPr>
-                <w:noProof/>
-                <w:webHidden/>
-              </w:rPr>
-            </w:r>
-            <w:r>
-              <w:rPr>
-                <w:noProof/>
-                <w:webHidden/>
-              </w:rPr>
-              <w:fldChar w:fldCharType="separate"/>
-            </w:r>
-            <w:r>
-              <w:rPr>
-                <w:noProof/>
-                <w:webHidden/>
-              </w:rPr>
-              <w:t>2</w:t>
-            </w:r>
-            <w:r>
-              <w:rPr>
-                <w:noProof/>
-                <w:webHidden/>
-              </w:rPr>
-              <w:fldChar w:fldCharType="end"/>
-            </w:r>
-          </w:hyperlink>
-        </w:p>
-        <w:p>
-          <w:pPr>
-            <w:pStyle w:val="TOC2"/>
-            <w:tabs>
-              <w:tab w:val="right" w:leader="dot" w:pos="9016"/>
-            </w:tabs>
-            <w:rPr>
-              <w:rFonts w:eastAsiaTheme="minorEastAsia"/>
-              <w:noProof/>
-              <w:kern w:val="2"/>
-              <w:sz w:val="24"/>
-              <w:szCs w:val="24"/>
-              <w:lang w:eastAsia="fr-CA"/>
-              <w14:ligatures w14:val="standardContextual"/>
-            </w:rPr>
-          </w:pPr>
-          <w:hyperlink w:anchor="_Toc212463575" w:history="1">
-            <w:r>
-              <w:rPr>
-                <w:rStyle w:val="Hyperlink"/>
-                <w:rFonts w:eastAsia="Calibri Light"/>
-                <w:noProof/>
-              </w:rPr>
-              <w:t>Solutions :</w:t>
-            </w:r>
-            <w:r>
-              <w:rPr>
-                <w:noProof/>
-                <w:webHidden/>
-              </w:rPr>
-              <w:tab/>
-            </w:r>
-            <w:r>
-              <w:rPr>
-                <w:noProof/>
-                <w:webHidden/>
-              </w:rPr>
-              <w:fldChar w:fldCharType="begin"/>
-            </w:r>
-            <w:r>
-              <w:rPr>
-                <w:noProof/>
-                <w:webHidden/>
-              </w:rPr>
-              <w:instrText xml:space="preserve"> PAGEREF _Toc212463575 \h </w:instrText>
+              <w:instrText xml:space="preserve"> PAGEREF _Toc215855117 \h </w:instrText>
             </w:r>
             <w:r>
               <w:rPr>
@@ -929,11 +881,11 @@
               <w:kern w:val="2"/>
               <w:sz w:val="24"/>
               <w:szCs w:val="24"/>
-              <w:lang w:eastAsia="fr-CA"/>
+              <w:lang w:val="en-CA" w:eastAsia="en-CA"/>
               <w14:ligatures w14:val="standardContextual"/>
             </w:rPr>
           </w:pPr>
-          <w:hyperlink w:anchor="_Toc212463576" w:history="1">
+          <w:hyperlink w:anchor="_Toc215855118" w:history="1">
             <w:r>
               <w:rPr>
                 <w:rStyle w:val="Hyperlink"/>
@@ -961,7 +913,7 @@
                 <w:noProof/>
                 <w:webHidden/>
               </w:rPr>
-              <w:instrText xml:space="preserve"> PAGEREF _Toc212463576 \h </w:instrText>
+              <w:instrText xml:space="preserve"> PAGEREF _Toc215855118 \h </w:instrText>
             </w:r>
             <w:r>
               <w:rPr>
@@ -1004,11 +956,11 @@
               <w:kern w:val="2"/>
               <w:sz w:val="24"/>
               <w:szCs w:val="24"/>
-              <w:lang w:eastAsia="fr-CA"/>
+              <w:lang w:val="en-CA" w:eastAsia="en-CA"/>
               <w14:ligatures w14:val="standardContextual"/>
             </w:rPr>
           </w:pPr>
-          <w:hyperlink w:anchor="_Toc212463577" w:history="1">
+          <w:hyperlink w:anchor="_Toc215855119" w:history="1">
             <w:r>
               <w:rPr>
                 <w:rStyle w:val="Hyperlink"/>
@@ -1036,7 +988,7 @@
                 <w:noProof/>
                 <w:webHidden/>
               </w:rPr>
-              <w:instrText xml:space="preserve"> PAGEREF _Toc212463577 \h </w:instrText>
+              <w:instrText xml:space="preserve"> PAGEREF _Toc215855119 \h </w:instrText>
             </w:r>
             <w:r>
               <w:rPr>
@@ -1084,7 +1036,6 @@
         </w:p>
       </w:sdtContent>
     </w:sdt>
-    <w:bookmarkStart w:id="0" w:name="_Toc212463567" w:displacedByCustomXml="prev"/>
     <w:p>
       <w:pPr>
         <w:pStyle w:val="Heading1"/>
@@ -1104,6 +1055,7 @@
           <w:szCs w:val="36"/>
         </w:rPr>
       </w:pPr>
+      <w:bookmarkStart w:id="0" w:name="_Toc215855110"/>
       <w:r>
         <w:rPr>
           <w:rFonts w:eastAsia="Calibri Light"/>
@@ -1118,20 +1070,13 @@
     <w:p>
       <w:pPr>
         <w:rPr>
-          <w:sz w:val="28"/>
-          <w:szCs w:val="28"/>
-        </w:rPr>
-      </w:pPr>
-      <w:r>
-        <w:rPr>
           <w:rStyle w:val="Strong"/>
           <w:b w:val="0"/>
           <w:bCs w:val="0"/>
           <w:sz w:val="28"/>
           <w:szCs w:val="28"/>
         </w:rPr>
-        <w:t xml:space="preserve">Le projet </w:t>
-      </w:r>
+      </w:pPr>
       <w:r>
         <w:rPr>
           <w:rStyle w:val="Strong"/>
@@ -1140,7 +1085,7 @@
           <w:sz w:val="28"/>
           <w:szCs w:val="28"/>
         </w:rPr>
-        <w:t>émis par Feriel Batache</w:t>
+        <w:t xml:space="preserve">Le projet </w:t>
       </w:r>
       <w:r>
         <w:rPr>
@@ -1150,7 +1095,7 @@
           <w:sz w:val="28"/>
           <w:szCs w:val="28"/>
         </w:rPr>
-        <w:t xml:space="preserve"> et par Matthew Philibert-Jones. Le projet consiste à présenter les compétences informatiques et les projets créée. Nous avions </w:t>
+        <w:t xml:space="preserve">du TP2 consiste à très simplement créer un site web qui prends en compte le HTML, CSS pour sa structure. Mais, qui prends en compte le JavaScript pour lui ajouter une touche d’interactivité et le node.js et le </w:t>
       </w:r>
       <w:r>
         <w:rPr>
@@ -1160,7 +1105,7 @@
           <w:sz w:val="28"/>
           <w:szCs w:val="28"/>
         </w:rPr>
-        <w:t>décidé</w:t>
+        <w:t>Bootstrap</w:t>
       </w:r>
       <w:r>
         <w:rPr>
@@ -1170,7 +1115,7 @@
           <w:sz w:val="28"/>
           <w:szCs w:val="28"/>
         </w:rPr>
-        <w:t xml:space="preserve"> </w:t>
+        <w:t xml:space="preserve"> afin de simuler une base de donné</w:t>
       </w:r>
       <w:r>
         <w:rPr>
@@ -1180,7 +1125,7 @@
           <w:sz w:val="28"/>
           <w:szCs w:val="28"/>
         </w:rPr>
-        <w:t xml:space="preserve">d’aller plus loin que les 4 pages demandés et de créer une page projets et compétences pour chaque membre. </w:t>
+        <w:t>es</w:t>
       </w:r>
       <w:r>
         <w:rPr>
@@ -1190,9 +1135,11 @@
           <w:sz w:val="28"/>
           <w:szCs w:val="28"/>
         </w:rPr>
-        <w:t xml:space="preserve">Pour </w:t>
-      </w:r>
-      <w:r>
+        <w:t>.</w:t>
+      </w:r>
+    </w:p>
+    <w:p>
+      <w:pPr>
         <w:rPr>
           <w:rStyle w:val="Strong"/>
           <w:b w:val="0"/>
@@ -1200,8 +1147,7 @@
           <w:sz w:val="28"/>
           <w:szCs w:val="28"/>
         </w:rPr>
-        <w:t>ce</w:t>
-      </w:r>
+      </w:pPr>
       <w:r>
         <w:rPr>
           <w:rStyle w:val="Strong"/>
@@ -1210,28 +1156,16 @@
           <w:sz w:val="28"/>
           <w:szCs w:val="28"/>
         </w:rPr>
-        <w:t xml:space="preserve"> qui est de la page principale et la page de contacte nous l’avions </w:t>
-      </w:r>
-      <w:r>
-        <w:rPr>
-          <w:rStyle w:val="Strong"/>
-          <w:b w:val="0"/>
-          <w:bCs w:val="0"/>
-          <w:sz w:val="28"/>
-          <w:szCs w:val="28"/>
-        </w:rPr>
-        <w:t>faite</w:t>
-      </w:r>
-      <w:r>
-        <w:rPr>
-          <w:rStyle w:val="Strong"/>
-          <w:b w:val="0"/>
-          <w:bCs w:val="0"/>
-          <w:sz w:val="28"/>
-          <w:szCs w:val="28"/>
-        </w:rPr>
-        <w:t xml:space="preserve"> comme normal.</w:t>
-      </w:r>
+        <w:br w:type="page"/>
+      </w:r>
+    </w:p>
+    <w:p>
+      <w:pPr>
+        <w:rPr>
+          <w:sz w:val="28"/>
+          <w:szCs w:val="28"/>
+        </w:rPr>
+      </w:pPr>
     </w:p>
     <w:p>
       <w:pPr>
@@ -1242,14 +1176,13 @@
           <w:szCs w:val="36"/>
         </w:rPr>
       </w:pPr>
-      <w:bookmarkStart w:id="1" w:name="_Toc212463568"/>
+      <w:bookmarkStart w:id="1" w:name="_Toc215855111"/>
       <w:r>
         <w:rPr>
           <w:rFonts w:eastAsia="Calibri Light"/>
           <w:sz w:val="36"/>
           <w:szCs w:val="36"/>
         </w:rPr>
-        <w:lastRenderedPageBreak/>
         <w:t>Description et distribution des tâches</w:t>
       </w:r>
       <w:bookmarkEnd w:id="1"/>
@@ -1265,7 +1198,7 @@
           <w:szCs w:val="32"/>
         </w:rPr>
       </w:pPr>
-      <w:bookmarkStart w:id="2" w:name="_Toc212463569"/>
+      <w:bookmarkStart w:id="2" w:name="_Toc215855112"/>
       <w:r>
         <w:rPr>
           <w:rFonts w:eastAsia="Calibri Light"/>
@@ -1280,7 +1213,15 @@
           <w:sz w:val="32"/>
           <w:szCs w:val="32"/>
         </w:rPr>
-        <w:t xml:space="preserve"> Feriel</w:t>
+        <w:t xml:space="preserve"> </w:t>
+      </w:r>
+      <w:r>
+        <w:rPr>
+          <w:rFonts w:eastAsia="Calibri Light"/>
+          <w:sz w:val="32"/>
+          <w:szCs w:val="32"/>
+        </w:rPr>
+        <w:t>Thomas</w:t>
       </w:r>
       <w:r>
         <w:rPr>
@@ -1305,7 +1246,7 @@
           <w:sz w:val="28"/>
           <w:szCs w:val="28"/>
         </w:rPr>
-        <w:t>Créer la page principale.</w:t>
+        <w:t>Création de la page commandes en ligne.</w:t>
       </w:r>
     </w:p>
     <w:p>
@@ -1321,14 +1262,7 @@
           <w:sz w:val="28"/>
           <w:szCs w:val="28"/>
         </w:rPr>
-        <w:t xml:space="preserve">Faire sa page </w:t>
-      </w:r>
-      <w:r>
-        <w:rPr>
-          <w:sz w:val="28"/>
-          <w:szCs w:val="28"/>
-        </w:rPr>
-        <w:t>de compétences.</w:t>
+        <w:t>Fait le JS derrière la page commandes en ligne.</w:t>
       </w:r>
     </w:p>
     <w:p>
@@ -1344,23 +1278,7 @@
           <w:sz w:val="28"/>
           <w:szCs w:val="28"/>
         </w:rPr>
-        <w:t>Faire sa page de projets.</w:t>
-      </w:r>
-    </w:p>
-    <w:p>
-      <w:pPr>
-        <w:pStyle w:val="ListParagraph"/>
-        <w:numPr>
-          <w:ilvl w:val="0"/>
-          <w:numId w:val="2"/>
-        </w:numPr>
-      </w:pPr>
-      <w:r>
-        <w:rPr>
-          <w:sz w:val="28"/>
-          <w:szCs w:val="28"/>
-        </w:rPr>
-        <w:t>Faire la page de contacts.</w:t>
+        <w:t>Gestion du node.js et du JS pour la page historique.</w:t>
       </w:r>
     </w:p>
     <w:p>
@@ -1379,7 +1297,7 @@
           <w:szCs w:val="32"/>
         </w:rPr>
       </w:pPr>
-      <w:bookmarkStart w:id="3" w:name="_Toc212463570"/>
+      <w:bookmarkStart w:id="3" w:name="_Toc215855113"/>
       <w:r>
         <w:rPr>
           <w:rFonts w:eastAsia="Calibri Light"/>
@@ -1403,35 +1321,7 @@
           <w:sz w:val="28"/>
           <w:szCs w:val="28"/>
         </w:rPr>
-        <w:t xml:space="preserve">Modifier les informations personnelles de la page </w:t>
-      </w:r>
-      <w:r>
-        <w:rPr>
-          <w:sz w:val="28"/>
-          <w:szCs w:val="28"/>
-        </w:rPr>
-        <w:t>principale.</w:t>
-      </w:r>
-      <w:r>
-        <w:rPr>
-          <w:sz w:val="28"/>
-          <w:szCs w:val="28"/>
-        </w:rPr>
-        <w:t xml:space="preserve"> (</w:t>
-      </w:r>
-      <w:r>
-        <w:rPr>
-          <w:sz w:val="28"/>
-          <w:szCs w:val="28"/>
-        </w:rPr>
-        <w:t>Ajouter la séquence audio</w:t>
-      </w:r>
-      <w:r>
-        <w:rPr>
-          <w:sz w:val="28"/>
-          <w:szCs w:val="28"/>
-        </w:rPr>
-        <w:t>)</w:t>
+        <w:t>Création de la page accueil.</w:t>
       </w:r>
     </w:p>
     <w:p>
@@ -1447,7 +1337,21 @@
           <w:sz w:val="28"/>
           <w:szCs w:val="28"/>
         </w:rPr>
-        <w:t>Faire sa page de compétences.</w:t>
+        <w:t>Création de la barre de navigation</w:t>
+      </w:r>
+      <w:r>
+        <w:rPr>
+          <w:sz w:val="28"/>
+          <w:szCs w:val="28"/>
+        </w:rPr>
+        <w:t xml:space="preserve"> et </w:t>
+      </w:r>
+      <w:r>
+        <w:rPr>
+          <w:sz w:val="28"/>
+          <w:szCs w:val="28"/>
+        </w:rPr>
+        <w:t>du pied de page.</w:t>
       </w:r>
     </w:p>
     <w:p>
@@ -1463,7 +1367,7 @@
           <w:sz w:val="28"/>
           <w:szCs w:val="28"/>
         </w:rPr>
-        <w:t>Faire sa page de projets.</w:t>
+        <w:t>Fait quelques fonctions JS pour la page de commande en ligne.</w:t>
       </w:r>
     </w:p>
     <w:p>
@@ -1479,7 +1383,35 @@
           <w:sz w:val="28"/>
           <w:szCs w:val="28"/>
         </w:rPr>
-        <w:t>Faire le rapport du Travail Pratique 1.</w:t>
+        <w:t>Fai</w:t>
+      </w:r>
+      <w:r>
+        <w:rPr>
+          <w:sz w:val="28"/>
+          <w:szCs w:val="28"/>
+        </w:rPr>
+        <w:t>t</w:t>
+      </w:r>
+      <w:r>
+        <w:rPr>
+          <w:sz w:val="28"/>
+          <w:szCs w:val="28"/>
+        </w:rPr>
+        <w:t xml:space="preserve"> le rapport du Travail Pratique </w:t>
+      </w:r>
+      <w:r>
+        <w:rPr>
+          <w:sz w:val="28"/>
+          <w:szCs w:val="28"/>
+        </w:rPr>
+        <w:t>2</w:t>
+      </w:r>
+      <w:r>
+        <w:rPr>
+          <w:sz w:val="28"/>
+          <w:szCs w:val="28"/>
+        </w:rPr>
+        <w:t>.</w:t>
       </w:r>
     </w:p>
     <w:p>
@@ -1495,7 +1427,21 @@
           <w:sz w:val="28"/>
           <w:szCs w:val="28"/>
         </w:rPr>
-        <w:t xml:space="preserve">Faire </w:t>
+        <w:t>Fai</w:t>
+      </w:r>
+      <w:r>
+        <w:rPr>
+          <w:sz w:val="28"/>
+          <w:szCs w:val="28"/>
+        </w:rPr>
+        <w:t>t</w:t>
+      </w:r>
+      <w:r>
+        <w:rPr>
+          <w:sz w:val="28"/>
+          <w:szCs w:val="28"/>
+        </w:rPr>
+        <w:t xml:space="preserve"> </w:t>
       </w:r>
       <w:r>
         <w:rPr>
@@ -1510,6 +1456,97 @@
           <w:szCs w:val="28"/>
         </w:rPr>
         <w:t>.</w:t>
+      </w:r>
+    </w:p>
+    <w:p>
+      <w:pPr>
+        <w:pStyle w:val="ListParagraph"/>
+        <w:ind w:left="1428"/>
+      </w:pPr>
+    </w:p>
+    <w:p>
+      <w:pPr>
+        <w:pStyle w:val="Heading2"/>
+        <w:ind w:firstLine="708"/>
+        <w:rPr>
+          <w:rFonts w:eastAsia="Calibri Light"/>
+          <w:sz w:val="32"/>
+          <w:szCs w:val="32"/>
+        </w:rPr>
+      </w:pPr>
+      <w:bookmarkStart w:id="4" w:name="_Toc215855114"/>
+      <w:r>
+        <w:rPr>
+          <w:rFonts w:eastAsia="Calibri Light"/>
+          <w:sz w:val="32"/>
+          <w:szCs w:val="32"/>
+        </w:rPr>
+        <w:t xml:space="preserve">Tâches à </w:t>
+      </w:r>
+      <w:r>
+        <w:rPr>
+          <w:rFonts w:eastAsia="Calibri Light"/>
+          <w:sz w:val="32"/>
+          <w:szCs w:val="32"/>
+        </w:rPr>
+        <w:t>Fériel</w:t>
+      </w:r>
+      <w:r>
+        <w:rPr>
+          <w:rFonts w:eastAsia="Calibri Light"/>
+          <w:sz w:val="32"/>
+          <w:szCs w:val="32"/>
+        </w:rPr>
+        <w:t> :</w:t>
+      </w:r>
+      <w:bookmarkEnd w:id="4"/>
+    </w:p>
+    <w:p>
+      <w:pPr>
+        <w:pStyle w:val="ListParagraph"/>
+        <w:numPr>
+          <w:ilvl w:val="0"/>
+          <w:numId w:val="8"/>
+        </w:numPr>
+      </w:pPr>
+      <w:r>
+        <w:rPr>
+          <w:sz w:val="28"/>
+          <w:szCs w:val="28"/>
+        </w:rPr>
+        <w:t>Création de la page historique.</w:t>
+      </w:r>
+    </w:p>
+    <w:p>
+      <w:pPr>
+        <w:pStyle w:val="ListParagraph"/>
+        <w:numPr>
+          <w:ilvl w:val="0"/>
+          <w:numId w:val="8"/>
+        </w:numPr>
+      </w:pPr>
+      <w:r>
+        <w:rPr>
+          <w:sz w:val="28"/>
+          <w:szCs w:val="28"/>
+        </w:rPr>
+        <w:t>Bootstrap et JS de la page historique.</w:t>
+      </w:r>
+    </w:p>
+    <w:p>
+      <w:pPr>
+        <w:pStyle w:val="ListParagraph"/>
+        <w:numPr>
+          <w:ilvl w:val="0"/>
+          <w:numId w:val="8"/>
+        </w:numPr>
+      </w:pPr>
+      <w:r>
+        <w:rPr>
+          <w:sz w:val="28"/>
+          <w:szCs w:val="28"/>
+        </w:rPr>
+        <w:t>Gestion côté backend avec node.js.</w:t>
       </w:r>
     </w:p>
     <w:p/>
@@ -1523,7 +1560,7 @@
           <w:szCs w:val="36"/>
         </w:rPr>
       </w:pPr>
-      <w:bookmarkStart w:id="4" w:name="_Toc212463571"/>
+      <w:bookmarkStart w:id="5" w:name="_Toc215855115"/>
       <w:r>
         <w:rPr>
           <w:rFonts w:eastAsia="Calibri Light"/>
@@ -1532,7 +1569,7 @@
         </w:rPr>
         <w:t>Problèmes et Difficultés rencontrées</w:t>
       </w:r>
-      <w:bookmarkEnd w:id="4"/>
+      <w:bookmarkEnd w:id="5"/>
       <w:r>
         <w:rPr>
           <w:rFonts w:eastAsia="Calibri Light"/>
@@ -1553,23 +1590,23 @@
           <w:szCs w:val="32"/>
         </w:rPr>
       </w:pPr>
-      <w:bookmarkStart w:id="5" w:name="_Toc212463572"/>
+      <w:bookmarkStart w:id="6" w:name="_Toc215855116"/>
       <w:r>
         <w:rPr>
           <w:rFonts w:eastAsia="Calibri Light"/>
           <w:sz w:val="32"/>
           <w:szCs w:val="32"/>
         </w:rPr>
-        <w:t>Difficultés rencontrées par Feriel :</w:t>
-      </w:r>
-      <w:bookmarkEnd w:id="5"/>
+        <w:t>Difficultés rencontrées :</w:t>
+      </w:r>
+      <w:bookmarkEnd w:id="6"/>
     </w:p>
     <w:p>
       <w:pPr>
         <w:pStyle w:val="ListParagraph"/>
         <w:numPr>
           <w:ilvl w:val="0"/>
-          <w:numId w:val="4"/>
+          <w:numId w:val="9"/>
         </w:numPr>
       </w:pPr>
       <w:r>
@@ -1577,7 +1614,7 @@
           <w:sz w:val="28"/>
           <w:szCs w:val="28"/>
         </w:rPr>
-        <w:t>Organisation du code.</w:t>
+        <w:t>Difficultés côté node.js</w:t>
       </w:r>
     </w:p>
     <w:p>
@@ -1585,7 +1622,7 @@
         <w:pStyle w:val="ListParagraph"/>
         <w:numPr>
           <w:ilvl w:val="0"/>
-          <w:numId w:val="4"/>
+          <w:numId w:val="9"/>
         </w:numPr>
       </w:pPr>
       <w:r>
@@ -1593,7 +1630,7 @@
           <w:sz w:val="28"/>
           <w:szCs w:val="28"/>
         </w:rPr>
-        <w:t>Nouvelles choses essayées.</w:t>
+        <w:t>Difficultés niveau JS pour faire afficher les images.</w:t>
       </w:r>
     </w:p>
     <w:p>
@@ -1612,111 +1649,39 @@
           <w:szCs w:val="32"/>
         </w:rPr>
       </w:pPr>
-      <w:bookmarkStart w:id="6" w:name="_Toc212463573"/>
+      <w:bookmarkStart w:id="7" w:name="_Toc215855117"/>
       <w:r>
         <w:rPr>
           <w:rFonts w:eastAsia="Calibri Light"/>
           <w:sz w:val="32"/>
           <w:szCs w:val="32"/>
         </w:rPr>
-        <w:t>Solution</w:t>
-      </w:r>
-      <w:r>
-        <w:rPr>
-          <w:rFonts w:eastAsia="Calibri Light"/>
-          <w:sz w:val="32"/>
-          <w:szCs w:val="32"/>
-        </w:rPr>
-        <w:t>s :</w:t>
-      </w:r>
-      <w:bookmarkEnd w:id="6"/>
+        <w:t>Solutions :</w:t>
+      </w:r>
+      <w:bookmarkEnd w:id="7"/>
     </w:p>
     <w:p>
       <w:pPr>
         <w:pStyle w:val="ListParagraph"/>
         <w:numPr>
           <w:ilvl w:val="0"/>
-          <w:numId w:val="5"/>
+          <w:numId w:val="9"/>
         </w:numPr>
-        <w:ind w:left="1776"/>
-      </w:pPr>
-      <w:r>
-        <w:rPr>
-          <w:sz w:val="28"/>
-          <w:szCs w:val="28"/>
-        </w:rPr>
-        <w:t>Recherche</w:t>
-      </w:r>
-      <w:r>
-        <w:rPr>
-          <w:sz w:val="28"/>
-          <w:szCs w:val="28"/>
-        </w:rPr>
-        <w:t>s</w:t>
-      </w:r>
-      <w:r>
-        <w:rPr>
-          <w:sz w:val="28"/>
-          <w:szCs w:val="28"/>
-        </w:rPr>
-        <w:t xml:space="preserve"> Google.</w:t>
-      </w:r>
-    </w:p>
-    <w:p>
-      <w:pPr>
-        <w:pStyle w:val="ListParagraph"/>
-        <w:ind w:left="1776"/>
-      </w:pPr>
-    </w:p>
-    <w:p>
-      <w:pPr>
-        <w:pStyle w:val="ListParagraph"/>
-        <w:ind w:left="1776"/>
-      </w:pPr>
-    </w:p>
-    <w:p>
-      <w:pPr>
-        <w:pStyle w:val="Heading2"/>
-        <w:ind w:left="708"/>
-        <w:rPr>
-          <w:rFonts w:eastAsia="Calibri Light"/>
-          <w:sz w:val="32"/>
-          <w:szCs w:val="32"/>
-        </w:rPr>
-      </w:pPr>
-      <w:bookmarkStart w:id="7" w:name="_Toc212463574"/>
-      <w:r>
-        <w:rPr>
-          <w:rFonts w:eastAsia="Calibri Light"/>
-          <w:sz w:val="32"/>
-          <w:szCs w:val="32"/>
-        </w:rPr>
-        <w:t xml:space="preserve">Difficultés rencontrées par </w:t>
-      </w:r>
-      <w:r>
-        <w:rPr>
-          <w:rFonts w:eastAsia="Calibri Light"/>
-          <w:sz w:val="32"/>
-          <w:szCs w:val="32"/>
-        </w:rPr>
-        <w:t>Matthew</w:t>
-      </w:r>
-      <w:r>
-        <w:rPr>
-          <w:rFonts w:eastAsia="Calibri Light"/>
-          <w:sz w:val="32"/>
-          <w:szCs w:val="32"/>
-        </w:rPr>
-        <w:t> :</w:t>
-      </w:r>
-      <w:bookmarkEnd w:id="7"/>
+      </w:pPr>
+      <w:r>
+        <w:rPr>
+          <w:sz w:val="28"/>
+          <w:szCs w:val="28"/>
+        </w:rPr>
+        <w:t>Lus les notes de cours.</w:t>
+      </w:r>
     </w:p>
     <w:p>
       <w:pPr>
         <w:pStyle w:val="ListParagraph"/>
         <w:numPr>
           <w:ilvl w:val="0"/>
-          <w:numId w:val="4"/>
+          <w:numId w:val="9"/>
         </w:numPr>
       </w:pPr>
       <w:r>
@@ -1724,7 +1689,7 @@
           <w:sz w:val="28"/>
           <w:szCs w:val="28"/>
         </w:rPr>
-        <w:t>Centrer les éléments</w:t>
+        <w:t>Fait attention à la syntaxe</w:t>
       </w:r>
       <w:r>
         <w:rPr>
@@ -1736,280 +1701,185 @@
     </w:p>
     <w:p>
       <w:pPr>
-        <w:pStyle w:val="ListParagraph"/>
-        <w:numPr>
-          <w:ilvl w:val="0"/>
-          <w:numId w:val="4"/>
-        </w:numPr>
-      </w:pPr>
-      <w:r>
-        <w:rPr>
-          <w:sz w:val="28"/>
-          <w:szCs w:val="28"/>
-        </w:rPr>
-        <w:t>Nouvelles choses essayées.</w:t>
-      </w:r>
-    </w:p>
-    <w:p>
-      <w:pPr>
-        <w:pStyle w:val="ListParagraph"/>
-        <w:ind w:left="1428"/>
-      </w:pPr>
-    </w:p>
-    <w:p>
-      <w:pPr>
-        <w:pStyle w:val="Heading2"/>
-        <w:ind w:left="708" w:firstLine="360"/>
-        <w:rPr>
-          <w:rFonts w:eastAsia="Calibri Light"/>
-          <w:sz w:val="32"/>
-          <w:szCs w:val="32"/>
-        </w:rPr>
-      </w:pPr>
-      <w:bookmarkStart w:id="8" w:name="_Toc212463575"/>
-      <w:r>
-        <w:rPr>
-          <w:rFonts w:eastAsia="Calibri Light"/>
-          <w:sz w:val="32"/>
-          <w:szCs w:val="32"/>
-        </w:rPr>
-        <w:t>Solutions :</w:t>
-      </w:r>
-      <w:bookmarkEnd w:id="8"/>
-    </w:p>
-    <w:p>
-      <w:pPr>
-        <w:pStyle w:val="ListParagraph"/>
-        <w:numPr>
-          <w:ilvl w:val="0"/>
-          <w:numId w:val="6"/>
-        </w:numPr>
-        <w:ind w:left="1776"/>
-      </w:pPr>
-      <w:r>
-        <w:rPr>
-          <w:sz w:val="28"/>
-          <w:szCs w:val="28"/>
-        </w:rPr>
-        <w:t>Recherche</w:t>
-      </w:r>
-      <w:r>
-        <w:rPr>
-          <w:sz w:val="28"/>
-          <w:szCs w:val="28"/>
-        </w:rPr>
-        <w:t>s</w:t>
-      </w:r>
-      <w:r>
-        <w:rPr>
-          <w:sz w:val="28"/>
-          <w:szCs w:val="28"/>
-        </w:rPr>
-        <w:t xml:space="preserve"> Google.</w:t>
-      </w:r>
-    </w:p>
-    <w:p>
-      <w:pPr>
-        <w:pStyle w:val="Heading1"/>
+        <w:rPr>
+          <w:rFonts w:asciiTheme="majorHAnsi" w:eastAsia="Calibri Light" w:hAnsiTheme="majorHAnsi" w:cstheme="majorBidi"/>
+          <w:color w:val="2F5496" w:themeColor="accent1" w:themeShade="BF"/>
+          <w:sz w:val="36"/>
+          <w:szCs w:val="36"/>
+        </w:rPr>
+      </w:pPr>
+      <w:r>
         <w:rPr>
           <w:rFonts w:eastAsia="Calibri Light"/>
           <w:sz w:val="36"/>
           <w:szCs w:val="36"/>
         </w:rPr>
-      </w:pPr>
-      <w:bookmarkStart w:id="9" w:name="_Toc212463576"/>
-      <w:r>
+        <w:br w:type="page"/>
+      </w:r>
+    </w:p>
+    <w:p>
+      <w:pPr>
+        <w:pStyle w:val="Heading1"/>
         <w:rPr>
           <w:rFonts w:eastAsia="Calibri Light"/>
           <w:sz w:val="36"/>
           <w:szCs w:val="36"/>
         </w:rPr>
-        <w:lastRenderedPageBreak/>
-        <w:t>Conclusion</w:t>
-      </w:r>
-      <w:bookmarkEnd w:id="9"/>
-    </w:p>
-    <w:p>
-      <w:pPr>
-        <w:rPr>
-          <w:sz w:val="28"/>
-          <w:szCs w:val="28"/>
-        </w:rPr>
-      </w:pPr>
-    </w:p>
-    <w:p>
-      <w:pPr>
-        <w:rPr>
-          <w:sz w:val="28"/>
-          <w:szCs w:val="28"/>
-        </w:rPr>
-      </w:pPr>
-      <w:r>
-        <w:rPr>
-          <w:sz w:val="28"/>
-          <w:szCs w:val="28"/>
-        </w:rPr>
-        <w:t>En gros, le site web portefolio nous</w:t>
-      </w:r>
-      <w:r>
-        <w:rPr>
-          <w:sz w:val="28"/>
-          <w:szCs w:val="28"/>
-        </w:rPr>
-        <w:t xml:space="preserve"> présente sur qui nous sommes</w:t>
-      </w:r>
-      <w:r>
-        <w:rPr>
-          <w:sz w:val="28"/>
-          <w:szCs w:val="28"/>
-        </w:rPr>
-        <w:t>, nos compétences de travail et nos projets réalisés</w:t>
-      </w:r>
-      <w:r>
-        <w:rPr>
-          <w:sz w:val="28"/>
-          <w:szCs w:val="28"/>
-        </w:rPr>
-        <w:t xml:space="preserve">. Le site web est interactif et présente un portrait simple et attrayant </w:t>
-      </w:r>
-      <w:r>
-        <w:rPr>
-          <w:sz w:val="28"/>
-          <w:szCs w:val="28"/>
-        </w:rPr>
-        <w:t>de chaqu’un d’entre nous.</w:t>
-      </w:r>
-      <w:r>
-        <w:rPr>
-          <w:sz w:val="28"/>
-          <w:szCs w:val="28"/>
-        </w:rPr>
-        <w:t xml:space="preserve"> </w:t>
-      </w:r>
-      <w:r>
-        <w:rPr>
-          <w:sz w:val="28"/>
-          <w:szCs w:val="28"/>
-        </w:rPr>
-        <w:t>La page principale nous présente, celle de compétence informe l’audience de nos capacités, celle de projet</w:t>
-      </w:r>
-      <w:r>
-        <w:rPr>
-          <w:sz w:val="28"/>
-          <w:szCs w:val="28"/>
-        </w:rPr>
-        <w:t xml:space="preserve"> démontre notre expérience et celle de contact donne à ceux voyant la page une option de communication.</w:t>
-      </w:r>
-    </w:p>
-    <w:p>
-      <w:pPr>
-        <w:rPr>
-          <w:color w:val="2F5496" w:themeColor="accent1" w:themeShade="BF"/>
-        </w:rPr>
-      </w:pPr>
-    </w:p>
-    <w:p>
-      <w:pPr>
-        <w:rPr>
-          <w:color w:val="2F5496" w:themeColor="accent1" w:themeShade="BF"/>
-        </w:rPr>
-      </w:pPr>
-    </w:p>
-    <w:p>
-      <w:pPr>
-        <w:pStyle w:val="Heading1"/>
+      </w:pPr>
+      <w:bookmarkStart w:id="8" w:name="_Toc215855118"/>
+      <w:r>
         <w:rPr>
           <w:rFonts w:eastAsia="Calibri Light"/>
           <w:sz w:val="36"/>
           <w:szCs w:val="36"/>
         </w:rPr>
-      </w:pPr>
-      <w:bookmarkStart w:id="10" w:name="_Toc212463577"/>
-      <w:r>
+        <w:lastRenderedPageBreak/>
+        <w:t>Conclusion</w:t>
+      </w:r>
+      <w:bookmarkEnd w:id="8"/>
+    </w:p>
+    <w:p>
+      <w:pPr>
+        <w:rPr>
+          <w:sz w:val="28"/>
+          <w:szCs w:val="28"/>
+        </w:rPr>
+      </w:pPr>
+    </w:p>
+    <w:p>
+      <w:pPr>
+        <w:rPr>
+          <w:sz w:val="28"/>
+          <w:szCs w:val="28"/>
+        </w:rPr>
+      </w:pPr>
+      <w:r>
+        <w:rPr>
+          <w:sz w:val="28"/>
+          <w:szCs w:val="28"/>
+        </w:rPr>
+        <w:t xml:space="preserve">En gros, le site web </w:t>
+      </w:r>
+      <w:r>
+        <w:rPr>
+          <w:sz w:val="28"/>
+          <w:szCs w:val="28"/>
+        </w:rPr>
+        <w:t xml:space="preserve">de commandes en ligne fonctionne très bien, </w:t>
+      </w:r>
+      <w:r>
+        <w:rPr>
+          <w:sz w:val="28"/>
+          <w:szCs w:val="28"/>
+        </w:rPr>
+        <w:t>nous n’avions pas</w:t>
+      </w:r>
+      <w:r>
+        <w:rPr>
+          <w:sz w:val="28"/>
+          <w:szCs w:val="28"/>
+        </w:rPr>
+        <w:t xml:space="preserve"> eu trop de difficultés et avions réussis à </w:t>
+      </w:r>
+      <w:r>
+        <w:rPr>
+          <w:sz w:val="28"/>
+          <w:szCs w:val="28"/>
+        </w:rPr>
+        <w:t>effectuer</w:t>
+      </w:r>
+      <w:r>
+        <w:rPr>
+          <w:sz w:val="28"/>
+          <w:szCs w:val="28"/>
+        </w:rPr>
+        <w:t xml:space="preserve"> des recherches qui nous ont mené aux solutions de nos problèmes principaux.</w:t>
+      </w:r>
+    </w:p>
+    <w:p>
+      <w:pPr>
+        <w:rPr>
+          <w:color w:val="2F5496" w:themeColor="accent1" w:themeShade="BF"/>
+        </w:rPr>
+      </w:pPr>
+    </w:p>
+    <w:p>
+      <w:pPr>
+        <w:pStyle w:val="Heading1"/>
         <w:rPr>
           <w:rFonts w:eastAsia="Calibri Light"/>
           <w:sz w:val="36"/>
           <w:szCs w:val="36"/>
         </w:rPr>
+      </w:pPr>
+      <w:bookmarkStart w:id="9" w:name="_Toc215855119"/>
+      <w:r>
+        <w:rPr>
+          <w:rFonts w:eastAsia="Calibri Light"/>
+          <w:sz w:val="36"/>
+          <w:szCs w:val="36"/>
+        </w:rPr>
         <w:t>Références</w:t>
       </w:r>
-      <w:bookmarkEnd w:id="10"/>
-    </w:p>
-    <w:p/>
+      <w:bookmarkEnd w:id="9"/>
+    </w:p>
+    <w:p>
+      <w:pPr>
+        <w:rPr>
+          <w:sz w:val="28"/>
+          <w:szCs w:val="28"/>
+        </w:rPr>
+      </w:pPr>
+    </w:p>
+    <w:p>
+      <w:pPr>
+        <w:rPr>
+          <w:sz w:val="28"/>
+          <w:szCs w:val="28"/>
+        </w:rPr>
+      </w:pPr>
+      <w:r>
+        <w:rPr>
+          <w:sz w:val="28"/>
+          <w:szCs w:val="28"/>
+        </w:rPr>
+        <w:t>Notes de cours.</w:t>
+      </w:r>
+    </w:p>
+    <w:p>
+      <w:pPr>
+        <w:rPr>
+          <w:sz w:val="28"/>
+          <w:szCs w:val="28"/>
+        </w:rPr>
+      </w:pPr>
+      <w:r>
+        <w:rPr>
+          <w:sz w:val="28"/>
+          <w:szCs w:val="28"/>
+        </w:rPr>
+        <w:t>https://www.w3schools.com/nodejs/</w:t>
+      </w:r>
+    </w:p>
     <w:p>
       <w:pPr>
         <w:rPr>
           <w:rFonts w:cstheme="minorHAnsi"/>
-        </w:rPr>
-      </w:pPr>
-      <w:hyperlink r:id="rId8" w:history="1">
-        <w:r>
-          <w:rPr>
-            <w:rStyle w:val="Hyperlink"/>
-            <w:rFonts w:cstheme="minorHAnsi"/>
-          </w:rPr>
-          <w:t>https://www.youtube.com/watch?v=KD1Yo8a_Qis</w:t>
-        </w:r>
-      </w:hyperlink>
-    </w:p>
-    <w:p>
-      <w:hyperlink r:id="rId9" w:history="1">
-        <w:r>
-          <w:rPr>
-            <w:rStyle w:val="Hyperlink"/>
-            <w:rFonts w:cstheme="minorHAnsi"/>
-          </w:rPr>
-          <w:t>https://www.w3schools.com/css</w:t>
-        </w:r>
-      </w:hyperlink>
-    </w:p>
-    <w:p>
-      <w:hyperlink r:id="rId10" w:history="1">
-        <w:r>
-          <w:rPr>
-            <w:rStyle w:val="Hyperlink"/>
-          </w:rPr>
-          <w:t>https://www.w3schools.com/css/css3_animations.asp</w:t>
-        </w:r>
-      </w:hyperlink>
-    </w:p>
-    <w:p>
-      <w:hyperlink r:id="rId11" w:history="1">
-        <w:r>
-          <w:rPr>
-            <w:rStyle w:val="Hyperlink"/>
-          </w:rPr>
-          <w:t>https://www.w3schools.com/html/html5_audio.asp</w:t>
-        </w:r>
-      </w:hyperlink>
-    </w:p>
-    <w:p>
-      <w:pPr>
+          <w:sz w:val="28"/>
+          <w:szCs w:val="28"/>
+        </w:rPr>
+      </w:pPr>
+      <w:r>
         <w:rPr>
           <w:rFonts w:cstheme="minorHAnsi"/>
-        </w:rPr>
-      </w:pPr>
-      <w:r>
-        <w:rPr>
-          <w:rFonts w:cstheme="minorHAnsi"/>
-        </w:rPr>
-        <w:t>Le</w:t>
-      </w:r>
-      <w:r>
-        <w:rPr>
-          <w:rFonts w:cstheme="minorHAnsi"/>
-        </w:rPr>
-        <w:t>s</w:t>
-      </w:r>
-      <w:r>
-        <w:rPr>
-          <w:rFonts w:cstheme="minorHAnsi"/>
-        </w:rPr>
-        <w:t xml:space="preserve"> notes de cours.</w:t>
+          <w:sz w:val="28"/>
+          <w:szCs w:val="28"/>
+        </w:rPr>
+        <w:t>https://www.w3schools.com/js/js_syntax.asp</w:t>
       </w:r>
     </w:p>
     <w:sectPr>
-      <w:footerReference w:type="default" r:id="rId12"/>
+      <w:footerReference w:type="default" r:id="rId8"/>
       <w:pgSz w:w="11906" w:h="16838"/>
       <w:pgMar w:top="1440" w:right="1440" w:bottom="1440" w:left="1440" w:header="720" w:footer="720" w:gutter="0"/>
       <w:cols w:space="720"/>
@@ -2054,7 +1924,6 @@
         <w:docPartUnique/>
       </w:docPartObj>
     </w:sdtPr>
-    <w:sdtEndPr/>
     <w:sdtContent>
       <w:sdt>
         <w:sdtPr>
@@ -2064,7 +1933,6 @@
             <w:docPartUnique/>
           </w:docPartObj>
         </w:sdtPr>
-        <w:sdtEndPr/>
         <w:sdtContent>
           <w:p>
             <w:pPr>
@@ -2652,6 +2520,119 @@
     </w:lvl>
   </w:abstractNum>
   <w:abstractNum w:abstractNumId="4" w15:restartNumberingAfterBreak="0">
+    <w:nsid w:val="566C24CD"/>
+    <w:multiLevelType w:val="hybridMultilevel"/>
+    <w:tmpl w:val="066A5CF2"/>
+    <w:lvl w:ilvl="0" w:tplc="10090001">
+      <w:start w:val="1"/>
+      <w:numFmt w:val="bullet"/>
+      <w:lvlText w:val=""/>
+      <w:lvlJc w:val="left"/>
+      <w:pPr>
+        <w:ind w:left="1776" w:hanging="360"/>
+      </w:pPr>
+      <w:rPr>
+        <w:rFonts w:ascii="Symbol" w:hAnsi="Symbol" w:hint="default"/>
+      </w:rPr>
+    </w:lvl>
+    <w:lvl w:ilvl="1" w:tplc="10090003" w:tentative="1">
+      <w:start w:val="1"/>
+      <w:numFmt w:val="bullet"/>
+      <w:lvlText w:val="o"/>
+      <w:lvlJc w:val="left"/>
+      <w:pPr>
+        <w:ind w:left="2496" w:hanging="360"/>
+      </w:pPr>
+      <w:rPr>
+        <w:rFonts w:ascii="Courier New" w:hAnsi="Courier New" w:cs="Courier New" w:hint="default"/>
+      </w:rPr>
+    </w:lvl>
+    <w:lvl w:ilvl="2" w:tplc="10090005" w:tentative="1">
+      <w:start w:val="1"/>
+      <w:numFmt w:val="bullet"/>
+      <w:lvlText w:val=""/>
+      <w:lvlJc w:val="left"/>
+      <w:pPr>
+        <w:ind w:left="3216" w:hanging="360"/>
+      </w:pPr>
+      <w:rPr>
+        <w:rFonts w:ascii="Wingdings" w:hAnsi="Wingdings" w:hint="default"/>
+      </w:rPr>
+    </w:lvl>
+    <w:lvl w:ilvl="3" w:tplc="10090001" w:tentative="1">
+      <w:start w:val="1"/>
+      <w:numFmt w:val="bullet"/>
+      <w:lvlText w:val=""/>
+      <w:lvlJc w:val="left"/>
+      <w:pPr>
+        <w:ind w:left="3936" w:hanging="360"/>
+      </w:pPr>
+      <w:rPr>
+        <w:rFonts w:ascii="Symbol" w:hAnsi="Symbol" w:hint="default"/>
+      </w:rPr>
+    </w:lvl>
+    <w:lvl w:ilvl="4" w:tplc="10090003" w:tentative="1">
+      <w:start w:val="1"/>
+      <w:numFmt w:val="bullet"/>
+      <w:lvlText w:val="o"/>
+      <w:lvlJc w:val="left"/>
+      <w:pPr>
+        <w:ind w:left="4656" w:hanging="360"/>
+      </w:pPr>
+      <w:rPr>
+        <w:rFonts w:ascii="Courier New" w:hAnsi="Courier New" w:cs="Courier New" w:hint="default"/>
+      </w:rPr>
+    </w:lvl>
+    <w:lvl w:ilvl="5" w:tplc="10090005" w:tentative="1">
+      <w:start w:val="1"/>
+      <w:numFmt w:val="bullet"/>
+      <w:lvlText w:val=""/>
+      <w:lvlJc w:val="left"/>
+      <w:pPr>
+        <w:ind w:left="5376" w:hanging="360"/>
+      </w:pPr>
+      <w:rPr>
+        <w:rFonts w:ascii="Wingdings" w:hAnsi="Wingdings" w:hint="default"/>
+      </w:rPr>
+    </w:lvl>
+    <w:lvl w:ilvl="6" w:tplc="10090001" w:tentative="1">
+      <w:start w:val="1"/>
+      <w:numFmt w:val="bullet"/>
+      <w:lvlText w:val=""/>
+      <w:lvlJc w:val="left"/>
+      <w:pPr>
+        <w:ind w:left="6096" w:hanging="360"/>
+      </w:pPr>
+      <w:rPr>
+        <w:rFonts w:ascii="Symbol" w:hAnsi="Symbol" w:hint="default"/>
+      </w:rPr>
+    </w:lvl>
+    <w:lvl w:ilvl="7" w:tplc="10090003" w:tentative="1">
+      <w:start w:val="1"/>
+      <w:numFmt w:val="bullet"/>
+      <w:lvlText w:val="o"/>
+      <w:lvlJc w:val="left"/>
+      <w:pPr>
+        <w:ind w:left="6816" w:hanging="360"/>
+      </w:pPr>
+      <w:rPr>
+        <w:rFonts w:ascii="Courier New" w:hAnsi="Courier New" w:cs="Courier New" w:hint="default"/>
+      </w:rPr>
+    </w:lvl>
+    <w:lvl w:ilvl="8" w:tplc="10090005" w:tentative="1">
+      <w:start w:val="1"/>
+      <w:numFmt w:val="bullet"/>
+      <w:lvlText w:val=""/>
+      <w:lvlJc w:val="left"/>
+      <w:pPr>
+        <w:ind w:left="7536" w:hanging="360"/>
+      </w:pPr>
+      <w:rPr>
+        <w:rFonts w:ascii="Wingdings" w:hAnsi="Wingdings" w:hint="default"/>
+      </w:rPr>
+    </w:lvl>
+  </w:abstractNum>
+  <w:abstractNum w:abstractNumId="5" w15:restartNumberingAfterBreak="0">
     <w:nsid w:val="5A885CF6"/>
     <w:multiLevelType w:val="hybridMultilevel"/>
     <w:tmpl w:val="1F08EB42"/>
@@ -2764,7 +2745,233 @@
       </w:rPr>
     </w:lvl>
   </w:abstractNum>
-  <w:abstractNum w:abstractNumId="5" w15:restartNumberingAfterBreak="0">
+  <w:abstractNum w:abstractNumId="6" w15:restartNumberingAfterBreak="0">
+    <w:nsid w:val="63841C48"/>
+    <w:multiLevelType w:val="hybridMultilevel"/>
+    <w:tmpl w:val="448898D2"/>
+    <w:lvl w:ilvl="0" w:tplc="10090001">
+      <w:start w:val="1"/>
+      <w:numFmt w:val="bullet"/>
+      <w:lvlText w:val=""/>
+      <w:lvlJc w:val="left"/>
+      <w:pPr>
+        <w:ind w:left="1776" w:hanging="360"/>
+      </w:pPr>
+      <w:rPr>
+        <w:rFonts w:ascii="Symbol" w:hAnsi="Symbol" w:hint="default"/>
+      </w:rPr>
+    </w:lvl>
+    <w:lvl w:ilvl="1" w:tplc="10090003" w:tentative="1">
+      <w:start w:val="1"/>
+      <w:numFmt w:val="bullet"/>
+      <w:lvlText w:val="o"/>
+      <w:lvlJc w:val="left"/>
+      <w:pPr>
+        <w:ind w:left="2496" w:hanging="360"/>
+      </w:pPr>
+      <w:rPr>
+        <w:rFonts w:ascii="Courier New" w:hAnsi="Courier New" w:cs="Courier New" w:hint="default"/>
+      </w:rPr>
+    </w:lvl>
+    <w:lvl w:ilvl="2" w:tplc="10090005" w:tentative="1">
+      <w:start w:val="1"/>
+      <w:numFmt w:val="bullet"/>
+      <w:lvlText w:val=""/>
+      <w:lvlJc w:val="left"/>
+      <w:pPr>
+        <w:ind w:left="3216" w:hanging="360"/>
+      </w:pPr>
+      <w:rPr>
+        <w:rFonts w:ascii="Wingdings" w:hAnsi="Wingdings" w:hint="default"/>
+      </w:rPr>
+    </w:lvl>
+    <w:lvl w:ilvl="3" w:tplc="10090001" w:tentative="1">
+      <w:start w:val="1"/>
+      <w:numFmt w:val="bullet"/>
+      <w:lvlText w:val=""/>
+      <w:lvlJc w:val="left"/>
+      <w:pPr>
+        <w:ind w:left="3936" w:hanging="360"/>
+      </w:pPr>
+      <w:rPr>
+        <w:rFonts w:ascii="Symbol" w:hAnsi="Symbol" w:hint="default"/>
+      </w:rPr>
+    </w:lvl>
+    <w:lvl w:ilvl="4" w:tplc="10090003" w:tentative="1">
+      <w:start w:val="1"/>
+      <w:numFmt w:val="bullet"/>
+      <w:lvlText w:val="o"/>
+      <w:lvlJc w:val="left"/>
+      <w:pPr>
+        <w:ind w:left="4656" w:hanging="360"/>
+      </w:pPr>
+      <w:rPr>
+        <w:rFonts w:ascii="Courier New" w:hAnsi="Courier New" w:cs="Courier New" w:hint="default"/>
+      </w:rPr>
+    </w:lvl>
+    <w:lvl w:ilvl="5" w:tplc="10090005" w:tentative="1">
+      <w:start w:val="1"/>
+      <w:numFmt w:val="bullet"/>
+      <w:lvlText w:val=""/>
+      <w:lvlJc w:val="left"/>
+      <w:pPr>
+        <w:ind w:left="5376" w:hanging="360"/>
+      </w:pPr>
+      <w:rPr>
+        <w:rFonts w:ascii="Wingdings" w:hAnsi="Wingdings" w:hint="default"/>
+      </w:rPr>
+    </w:lvl>
+    <w:lvl w:ilvl="6" w:tplc="10090001" w:tentative="1">
+      <w:start w:val="1"/>
+      <w:numFmt w:val="bullet"/>
+      <w:lvlText w:val=""/>
+      <w:lvlJc w:val="left"/>
+      <w:pPr>
+        <w:ind w:left="6096" w:hanging="360"/>
+      </w:pPr>
+      <w:rPr>
+        <w:rFonts w:ascii="Symbol" w:hAnsi="Symbol" w:hint="default"/>
+      </w:rPr>
+    </w:lvl>
+    <w:lvl w:ilvl="7" w:tplc="10090003" w:tentative="1">
+      <w:start w:val="1"/>
+      <w:numFmt w:val="bullet"/>
+      <w:lvlText w:val="o"/>
+      <w:lvlJc w:val="left"/>
+      <w:pPr>
+        <w:ind w:left="6816" w:hanging="360"/>
+      </w:pPr>
+      <w:rPr>
+        <w:rFonts w:ascii="Courier New" w:hAnsi="Courier New" w:cs="Courier New" w:hint="default"/>
+      </w:rPr>
+    </w:lvl>
+    <w:lvl w:ilvl="8" w:tplc="10090005" w:tentative="1">
+      <w:start w:val="1"/>
+      <w:numFmt w:val="bullet"/>
+      <w:lvlText w:val=""/>
+      <w:lvlJc w:val="left"/>
+      <w:pPr>
+        <w:ind w:left="7536" w:hanging="360"/>
+      </w:pPr>
+      <w:rPr>
+        <w:rFonts w:ascii="Wingdings" w:hAnsi="Wingdings" w:hint="default"/>
+      </w:rPr>
+    </w:lvl>
+  </w:abstractNum>
+  <w:abstractNum w:abstractNumId="7" w15:restartNumberingAfterBreak="0">
+    <w:nsid w:val="76FA19A8"/>
+    <w:multiLevelType w:val="hybridMultilevel"/>
+    <w:tmpl w:val="E944552C"/>
+    <w:lvl w:ilvl="0" w:tplc="10090001">
+      <w:start w:val="1"/>
+      <w:numFmt w:val="bullet"/>
+      <w:lvlText w:val=""/>
+      <w:lvlJc w:val="left"/>
+      <w:pPr>
+        <w:ind w:left="1068" w:hanging="360"/>
+      </w:pPr>
+      <w:rPr>
+        <w:rFonts w:ascii="Symbol" w:hAnsi="Symbol" w:hint="default"/>
+      </w:rPr>
+    </w:lvl>
+    <w:lvl w:ilvl="1" w:tplc="10090003" w:tentative="1">
+      <w:start w:val="1"/>
+      <w:numFmt w:val="bullet"/>
+      <w:lvlText w:val="o"/>
+      <w:lvlJc w:val="left"/>
+      <w:pPr>
+        <w:ind w:left="1788" w:hanging="360"/>
+      </w:pPr>
+      <w:rPr>
+        <w:rFonts w:ascii="Courier New" w:hAnsi="Courier New" w:cs="Courier New" w:hint="default"/>
+      </w:rPr>
+    </w:lvl>
+    <w:lvl w:ilvl="2" w:tplc="10090005" w:tentative="1">
+      <w:start w:val="1"/>
+      <w:numFmt w:val="bullet"/>
+      <w:lvlText w:val=""/>
+      <w:lvlJc w:val="left"/>
+      <w:pPr>
+        <w:ind w:left="2508" w:hanging="360"/>
+      </w:pPr>
+      <w:rPr>
+        <w:rFonts w:ascii="Wingdings" w:hAnsi="Wingdings" w:hint="default"/>
+      </w:rPr>
+    </w:lvl>
+    <w:lvl w:ilvl="3" w:tplc="10090001" w:tentative="1">
+      <w:start w:val="1"/>
+      <w:numFmt w:val="bullet"/>
+      <w:lvlText w:val=""/>
+      <w:lvlJc w:val="left"/>
+      <w:pPr>
+        <w:ind w:left="3228" w:hanging="360"/>
+      </w:pPr>
+      <w:rPr>
+        <w:rFonts w:ascii="Symbol" w:hAnsi="Symbol" w:hint="default"/>
+      </w:rPr>
+    </w:lvl>
+    <w:lvl w:ilvl="4" w:tplc="10090003" w:tentative="1">
+      <w:start w:val="1"/>
+      <w:numFmt w:val="bullet"/>
+      <w:lvlText w:val="o"/>
+      <w:lvlJc w:val="left"/>
+      <w:pPr>
+        <w:ind w:left="3948" w:hanging="360"/>
+      </w:pPr>
+      <w:rPr>
+        <w:rFonts w:ascii="Courier New" w:hAnsi="Courier New" w:cs="Courier New" w:hint="default"/>
+      </w:rPr>
+    </w:lvl>
+    <w:lvl w:ilvl="5" w:tplc="10090005" w:tentative="1">
+      <w:start w:val="1"/>
+      <w:numFmt w:val="bullet"/>
+      <w:lvlText w:val=""/>
+      <w:lvlJc w:val="left"/>
+      <w:pPr>
+        <w:ind w:left="4668" w:hanging="360"/>
+      </w:pPr>
+      <w:rPr>
+        <w:rFonts w:ascii="Wingdings" w:hAnsi="Wingdings" w:hint="default"/>
+      </w:rPr>
+    </w:lvl>
+    <w:lvl w:ilvl="6" w:tplc="10090001" w:tentative="1">
+      <w:start w:val="1"/>
+      <w:numFmt w:val="bullet"/>
+      <w:lvlText w:val=""/>
+      <w:lvlJc w:val="left"/>
+      <w:pPr>
+        <w:ind w:left="5388" w:hanging="360"/>
+      </w:pPr>
+      <w:rPr>
+        <w:rFonts w:ascii="Symbol" w:hAnsi="Symbol" w:hint="default"/>
+      </w:rPr>
+    </w:lvl>
+    <w:lvl w:ilvl="7" w:tplc="10090003" w:tentative="1">
+      <w:start w:val="1"/>
+      <w:numFmt w:val="bullet"/>
+      <w:lvlText w:val="o"/>
+      <w:lvlJc w:val="left"/>
+      <w:pPr>
+        <w:ind w:left="6108" w:hanging="360"/>
+      </w:pPr>
+      <w:rPr>
+        <w:rFonts w:ascii="Courier New" w:hAnsi="Courier New" w:cs="Courier New" w:hint="default"/>
+      </w:rPr>
+    </w:lvl>
+    <w:lvl w:ilvl="8" w:tplc="10090005" w:tentative="1">
+      <w:start w:val="1"/>
+      <w:numFmt w:val="bullet"/>
+      <w:lvlText w:val=""/>
+      <w:lvlJc w:val="left"/>
+      <w:pPr>
+        <w:ind w:left="6828" w:hanging="360"/>
+      </w:pPr>
+      <w:rPr>
+        <w:rFonts w:ascii="Wingdings" w:hAnsi="Wingdings" w:hint="default"/>
+      </w:rPr>
+    </w:lvl>
+  </w:abstractNum>
+  <w:abstractNum w:abstractNumId="8" w15:restartNumberingAfterBreak="0">
     <w:nsid w:val="7F761F8A"/>
     <w:multiLevelType w:val="hybridMultilevel"/>
     <w:tmpl w:val="501EF998"/>
@@ -2887,13 +3094,22 @@
     <w:abstractNumId w:val="1"/>
   </w:num>
   <w:num w:numId="4" w16cid:durableId="1575311891">
-    <w:abstractNumId w:val="4"/>
+    <w:abstractNumId w:val="5"/>
   </w:num>
   <w:num w:numId="5" w16cid:durableId="619381083">
     <w:abstractNumId w:val="2"/>
   </w:num>
   <w:num w:numId="6" w16cid:durableId="602307018">
-    <w:abstractNumId w:val="5"/>
+    <w:abstractNumId w:val="8"/>
+  </w:num>
+  <w:num w:numId="7" w16cid:durableId="265037655">
+    <w:abstractNumId w:val="7"/>
+  </w:num>
+  <w:num w:numId="8" w16cid:durableId="640111747">
+    <w:abstractNumId w:val="6"/>
+  </w:num>
+  <w:num w:numId="9" w16cid:durableId="1684017248">
+    <w:abstractNumId w:val="4"/>
   </w:num>
 </w:numbering>
 </file>

</xml_diff>